<commit_message>
Adding docs file with all the answers and screenshot
</commit_message>
<xml_diff>
--- a/Ques-AnsFile.docx
+++ b/Ques-AnsFile.docx
@@ -248,6 +248,73 @@
     </w:p>
     <w:p>
       <w:pPr>
+        <w:shd w:val="clear" w:color="auto" w:fill="FFFFFF"/>
+        <w:spacing w:before="100" w:beforeAutospacing="1" w:after="100" w:afterAutospacing="1" w:line="240" w:lineRule="auto"/>
+        <w:ind w:left="786"/>
+        <w:rPr>
+          <w:rFonts w:eastAsia="Times New Roman" w:cstheme="minorHAnsi"/>
+          <w:b/>
+          <w:bCs/>
+          <w:sz w:val="24"/>
+          <w:szCs w:val="24"/>
+          <w:lang w:eastAsia="en-GB"/>
+        </w:rPr>
+      </w:pPr>
+      <w:r>
+        <w:rPr>
+          <w:rFonts w:eastAsia="Times New Roman" w:cstheme="minorHAnsi"/>
+          <w:b/>
+          <w:bCs/>
+          <w:noProof/>
+          <w:sz w:val="24"/>
+          <w:szCs w:val="24"/>
+          <w:lang w:eastAsia="en-GB"/>
+        </w:rPr>
+        <w:drawing>
+          <wp:inline distT="0" distB="0" distL="0" distR="0" wp14:anchorId="432F9BFE" wp14:editId="6ABD7291">
+            <wp:extent cx="5731510" cy="1732280"/>
+            <wp:effectExtent l="0" t="0" r="2540" b="1270"/>
+            <wp:docPr id="12" name="Picture 12"/>
+            <wp:cNvGraphicFramePr>
+              <a:graphicFrameLocks xmlns:a="http://schemas.openxmlformats.org/drawingml/2006/main" noChangeAspect="1"/>
+            </wp:cNvGraphicFramePr>
+            <a:graphic xmlns:a="http://schemas.openxmlformats.org/drawingml/2006/main">
+              <a:graphicData uri="http://schemas.openxmlformats.org/drawingml/2006/picture">
+                <pic:pic xmlns:pic="http://schemas.openxmlformats.org/drawingml/2006/picture">
+                  <pic:nvPicPr>
+                    <pic:cNvPr id="12" name="Picture 12"/>
+                    <pic:cNvPicPr/>
+                  </pic:nvPicPr>
+                  <pic:blipFill>
+                    <a:blip r:embed="rId8">
+                      <a:extLst>
+                        <a:ext uri="{28A0092B-C50C-407E-A947-70E740481C1C}">
+                          <a14:useLocalDpi xmlns:a14="http://schemas.microsoft.com/office/drawing/2010/main" val="0"/>
+                        </a:ext>
+                      </a:extLst>
+                    </a:blip>
+                    <a:stretch>
+                      <a:fillRect/>
+                    </a:stretch>
+                  </pic:blipFill>
+                  <pic:spPr>
+                    <a:xfrm>
+                      <a:off x="0" y="0"/>
+                      <a:ext cx="5731510" cy="1732280"/>
+                    </a:xfrm>
+                    <a:prstGeom prst="rect">
+                      <a:avLst/>
+                    </a:prstGeom>
+                  </pic:spPr>
+                </pic:pic>
+              </a:graphicData>
+            </a:graphic>
+          </wp:inline>
+        </w:drawing>
+      </w:r>
+    </w:p>
+    <w:p>
+      <w:pPr>
         <w:numPr>
           <w:ilvl w:val="0"/>
           <w:numId w:val="1"/>
@@ -378,6 +445,7 @@
           <w:sz w:val="24"/>
           <w:szCs w:val="24"/>
         </w:rPr>
+        <w:lastRenderedPageBreak/>
         <w:t>Compile test file-</w:t>
       </w:r>
       <w:proofErr w:type="spellStart"/>
@@ -462,15 +530,7 @@
           <w:sz w:val="24"/>
           <w:szCs w:val="24"/>
         </w:rPr>
-        <w:t xml:space="preserve">Executing jar- </w:t>
-      </w:r>
-      <w:r>
-        <w:rPr>
-          <w:rFonts w:cstheme="minorHAnsi"/>
-          <w:sz w:val="24"/>
-          <w:szCs w:val="24"/>
-        </w:rPr>
-        <w:t>java -</w:t>
+        <w:t>Executing jar- java -</w:t>
       </w:r>
       <w:r>
         <w:rPr>
@@ -499,7 +559,6 @@
           <w:sz w:val="24"/>
           <w:szCs w:val="24"/>
         </w:rPr>
-        <w:lastRenderedPageBreak/>
         <w:drawing>
           <wp:inline distT="0" distB="0" distL="0" distR="0" wp14:anchorId="6EB27989" wp14:editId="42BC2B38">
             <wp:extent cx="5731510" cy="3858260"/>
@@ -516,7 +575,7 @@
                     <pic:cNvPicPr/>
                   </pic:nvPicPr>
                   <pic:blipFill>
-                    <a:blip r:embed="rId8">
+                    <a:blip r:embed="rId9">
                       <a:extLst>
                         <a:ext uri="{28A0092B-C50C-407E-A947-70E740481C1C}">
                           <a14:useLocalDpi xmlns:a14="http://schemas.microsoft.com/office/drawing/2010/main" val="0"/>
@@ -575,7 +634,7 @@
                     <pic:cNvPicPr/>
                   </pic:nvPicPr>
                   <pic:blipFill>
-                    <a:blip r:embed="rId9">
+                    <a:blip r:embed="rId10">
                       <a:extLst>
                         <a:ext uri="{28A0092B-C50C-407E-A947-70E740481C1C}">
                           <a14:useLocalDpi xmlns:a14="http://schemas.microsoft.com/office/drawing/2010/main" val="0"/>
@@ -723,6 +782,7 @@
           <w:color w:val="000000"/>
           <w:shd w:val="clear" w:color="auto" w:fill="FFFFFF"/>
         </w:rPr>
+        <w:lastRenderedPageBreak/>
         <w:drawing>
           <wp:inline distT="0" distB="0" distL="0" distR="0" wp14:anchorId="37E9ADD2" wp14:editId="25666068">
             <wp:extent cx="4429743" cy="1724266"/>
@@ -739,7 +799,7 @@
                     <pic:cNvPicPr/>
                   </pic:nvPicPr>
                   <pic:blipFill>
-                    <a:blip r:embed="rId10">
+                    <a:blip r:embed="rId11">
                       <a:extLst>
                         <a:ext uri="{28A0092B-C50C-407E-A947-70E740481C1C}">
                           <a14:useLocalDpi xmlns:a14="http://schemas.microsoft.com/office/drawing/2010/main" val="0"/>
@@ -787,7 +847,6 @@
           <w:szCs w:val="24"/>
           <w:lang w:eastAsia="en-GB"/>
         </w:rPr>
-        <w:lastRenderedPageBreak/>
         <w:t>Test:</w:t>
       </w:r>
       <w:r>
@@ -848,7 +907,7 @@
                     <pic:cNvPicPr/>
                   </pic:nvPicPr>
                   <pic:blipFill>
-                    <a:blip r:embed="rId11">
+                    <a:blip r:embed="rId12">
                       <a:extLst>
                         <a:ext uri="{28A0092B-C50C-407E-A947-70E740481C1C}">
                           <a14:useLocalDpi xmlns:a14="http://schemas.microsoft.com/office/drawing/2010/main" val="0"/>
@@ -956,7 +1015,7 @@
                     <pic:cNvPicPr/>
                   </pic:nvPicPr>
                   <pic:blipFill>
-                    <a:blip r:embed="rId12"/>
+                    <a:blip r:embed="rId13"/>
                     <a:stretch>
                       <a:fillRect/>
                     </a:stretch>
@@ -1063,7 +1122,7 @@
                     <pic:cNvPicPr/>
                   </pic:nvPicPr>
                   <pic:blipFill>
-                    <a:blip r:embed="rId13">
+                    <a:blip r:embed="rId14">
                       <a:extLst>
                         <a:ext uri="{28A0092B-C50C-407E-A947-70E740481C1C}">
                           <a14:useLocalDpi xmlns:a14="http://schemas.microsoft.com/office/drawing/2010/main" val="0"/>
@@ -1155,6 +1214,7 @@
           <w:szCs w:val="24"/>
           <w:lang w:eastAsia="en-GB"/>
         </w:rPr>
+        <w:lastRenderedPageBreak/>
         <w:t>Parent Project-</w:t>
       </w:r>
       <w:r>
@@ -1228,7 +1288,6 @@
           <w:szCs w:val="24"/>
           <w:lang w:eastAsia="en-GB"/>
         </w:rPr>
-        <w:lastRenderedPageBreak/>
         <w:drawing>
           <wp:inline distT="0" distB="0" distL="0" distR="0" wp14:anchorId="46F574E1" wp14:editId="4E407E33">
             <wp:extent cx="5731510" cy="1346200"/>
@@ -1245,7 +1304,7 @@
                     <pic:cNvPicPr/>
                   </pic:nvPicPr>
                   <pic:blipFill>
-                    <a:blip r:embed="rId14">
+                    <a:blip r:embed="rId15">
                       <a:extLst>
                         <a:ext uri="{28A0092B-C50C-407E-A947-70E740481C1C}">
                           <a14:useLocalDpi xmlns:a14="http://schemas.microsoft.com/office/drawing/2010/main" val="0"/>
@@ -1338,7 +1397,7 @@
                     <pic:cNvPicPr/>
                   </pic:nvPicPr>
                   <pic:blipFill>
-                    <a:blip r:embed="rId15">
+                    <a:blip r:embed="rId16">
                       <a:extLst>
                         <a:ext uri="{28A0092B-C50C-407E-A947-70E740481C1C}">
                           <a14:useLocalDpi xmlns:a14="http://schemas.microsoft.com/office/drawing/2010/main" val="0"/>
@@ -1431,7 +1490,7 @@
                     <pic:cNvPicPr/>
                   </pic:nvPicPr>
                   <pic:blipFill>
-                    <a:blip r:embed="rId16">
+                    <a:blip r:embed="rId17">
                       <a:extLst>
                         <a:ext uri="{28A0092B-C50C-407E-A947-70E740481C1C}">
                           <a14:useLocalDpi xmlns:a14="http://schemas.microsoft.com/office/drawing/2010/main" val="0"/>

</xml_diff>